<commit_message>
Updates to Server Maintenance
</commit_message>
<xml_diff>
--- a/Server_Main_Upgrades_Gumbs_Corey/ServerMain_Patches_Gumbs_Corey.docx
+++ b/Server_Main_Upgrades_Gumbs_Corey/ServerMain_Patches_Gumbs_Corey.docx
@@ -20,31 +20,7 @@
           <w:b/>
           <w:color w:val="2B2713"/>
         </w:rPr>
-        <w:t>Corey Gumbs</w:t>
-      </w:r>
-      <w:r>
-        <w:rPr>
-          <w:rFonts w:cs="Consolas"/>
-          <w:b/>
-          <w:color w:val="2B2713"/>
-        </w:rPr>
-        <w:t xml:space="preserve">    </w:t>
-      </w:r>
-      <w:r>
-        <w:rPr>
-          <w:rFonts w:cs="Consolas"/>
-          <w:b/>
-          <w:color w:val="2B2713"/>
-        </w:rPr>
-        <w:t>Server Maintenance and Patches</w:t>
-      </w:r>
-      <w:r>
-        <w:rPr>
-          <w:rFonts w:cs="Consolas"/>
-          <w:b/>
-          <w:color w:val="2B2713"/>
-        </w:rPr>
-        <w:t xml:space="preserve"> assignment</w:t>
+        <w:t>Corey Gumbs    Server Maintenance and Patches assignment</w:t>
       </w:r>
     </w:p>
     <w:p>
@@ -151,12 +127,21 @@
           <w:color w:val="2B2713"/>
         </w:rPr>
       </w:pPr>
-      <w:r>
-        <w:rPr>
-          <w:rFonts w:cs="Consolas"/>
-          <w:color w:val="2B2713"/>
-        </w:rPr>
-        <w:t>libbz2-dev</w:t>
+      <w:proofErr w:type="gramStart"/>
+      <w:r>
+        <w:rPr>
+          <w:rFonts w:cs="Consolas"/>
+          <w:color w:val="2B2713"/>
+        </w:rPr>
+        <w:t>libbz2</w:t>
+      </w:r>
+      <w:proofErr w:type="gramEnd"/>
+      <w:r>
+        <w:rPr>
+          <w:rFonts w:cs="Consolas"/>
+          <w:color w:val="2B2713"/>
+        </w:rPr>
+        <w:t>-dev</w:t>
       </w:r>
     </w:p>
     <w:p>
@@ -170,12 +155,21 @@
           <w:color w:val="2B2713"/>
         </w:rPr>
       </w:pPr>
-      <w:r>
-        <w:rPr>
-          <w:rFonts w:cs="Consolas"/>
-          <w:color w:val="2B2713"/>
-        </w:rPr>
-        <w:t>libsqlite3-dev</w:t>
+      <w:proofErr w:type="gramStart"/>
+      <w:r>
+        <w:rPr>
+          <w:rFonts w:cs="Consolas"/>
+          <w:color w:val="2B2713"/>
+        </w:rPr>
+        <w:t>libsqlite3</w:t>
+      </w:r>
+      <w:proofErr w:type="gramEnd"/>
+      <w:r>
+        <w:rPr>
+          <w:rFonts w:cs="Consolas"/>
+          <w:color w:val="2B2713"/>
+        </w:rPr>
+        <w:t>-dev</w:t>
       </w:r>
     </w:p>
     <w:p>
@@ -189,13 +183,24 @@
           <w:color w:val="2B2713"/>
         </w:rPr>
       </w:pPr>
-      <w:r>
-        <w:rPr>
-          <w:rFonts w:cs="Consolas"/>
-          <w:color w:val="2B2713"/>
-        </w:rPr>
-        <w:t>libreadline-dev</w:t>
-      </w:r>
+      <w:proofErr w:type="spellStart"/>
+      <w:proofErr w:type="gramStart"/>
+      <w:r>
+        <w:rPr>
+          <w:rFonts w:cs="Consolas"/>
+          <w:color w:val="2B2713"/>
+        </w:rPr>
+        <w:t>libreadline</w:t>
+      </w:r>
+      <w:proofErr w:type="gramEnd"/>
+      <w:r>
+        <w:rPr>
+          <w:rFonts w:cs="Consolas"/>
+          <w:color w:val="2B2713"/>
+        </w:rPr>
+        <w:t>-dev</w:t>
+      </w:r>
+      <w:proofErr w:type="spellEnd"/>
     </w:p>
     <w:p>
       <w:pPr>
@@ -208,12 +213,21 @@
           <w:color w:val="2B2713"/>
         </w:rPr>
       </w:pPr>
-      <w:r>
-        <w:rPr>
-          <w:rFonts w:cs="Consolas"/>
-          <w:color w:val="2B2713"/>
-        </w:rPr>
-        <w:t>zlib1g-dev</w:t>
+      <w:proofErr w:type="gramStart"/>
+      <w:r>
+        <w:rPr>
+          <w:rFonts w:cs="Consolas"/>
+          <w:color w:val="2B2713"/>
+        </w:rPr>
+        <w:t>zlib1g</w:t>
+      </w:r>
+      <w:proofErr w:type="gramEnd"/>
+      <w:r>
+        <w:rPr>
+          <w:rFonts w:cs="Consolas"/>
+          <w:color w:val="2B2713"/>
+        </w:rPr>
+        <w:t>-dev</w:t>
       </w:r>
     </w:p>
     <w:p>
@@ -227,12 +241,21 @@
           <w:color w:val="2B2713"/>
         </w:rPr>
       </w:pPr>
-      <w:r>
-        <w:rPr>
-          <w:rFonts w:cs="Consolas"/>
-          <w:color w:val="2B2713"/>
-        </w:rPr>
-        <w:t>libncurses5-dev</w:t>
+      <w:proofErr w:type="gramStart"/>
+      <w:r>
+        <w:rPr>
+          <w:rFonts w:cs="Consolas"/>
+          <w:color w:val="2B2713"/>
+        </w:rPr>
+        <w:t>libncurses5</w:t>
+      </w:r>
+      <w:proofErr w:type="gramEnd"/>
+      <w:r>
+        <w:rPr>
+          <w:rFonts w:cs="Consolas"/>
+          <w:color w:val="2B2713"/>
+        </w:rPr>
+        <w:t>-dev</w:t>
       </w:r>
     </w:p>
     <w:p>
@@ -246,175 +269,286 @@
           <w:color w:val="2B2713"/>
         </w:rPr>
       </w:pPr>
-      <w:r>
-        <w:rPr>
-          <w:rFonts w:cs="Consolas"/>
-          <w:color w:val="2B2713"/>
-        </w:rPr>
-        <w:t>libssl-dev</w:t>
-      </w:r>
-    </w:p>
-    <w:p>
-      <w:pPr>
-        <w:rPr>
-          <w:rFonts w:cs="Consolas"/>
-          <w:color w:val="2B2713"/>
-        </w:rPr>
-      </w:pPr>
-      <w:r>
-        <w:rPr>
-          <w:rFonts w:cs="Consolas"/>
-          <w:color w:val="2B2713"/>
-        </w:rPr>
-        <w:t>libgdbm-dev</w:t>
-      </w:r>
-    </w:p>
-    <w:p>
-      <w:pPr>
-        <w:rPr>
-          <w:rFonts w:cs="Consolas"/>
-          <w:color w:val="2B2713"/>
-        </w:rPr>
-      </w:pPr>
-    </w:p>
-    <w:p>
-      <w:pPr>
-        <w:rPr>
-          <w:rFonts w:cs="Consolas"/>
-          <w:color w:val="2B2713"/>
-        </w:rPr>
-      </w:pPr>
-    </w:p>
-    <w:p>
-      <w:pPr>
-        <w:rPr>
-          <w:rFonts w:cs="Consolas"/>
-          <w:color w:val="2B2713"/>
-        </w:rPr>
-      </w:pPr>
-      <w:r>
-        <w:rPr>
-          <w:rFonts w:cs="Consolas"/>
-          <w:color w:val="2B2713"/>
-        </w:rPr>
-        <w:t xml:space="preserve">Installed Python3  - </w:t>
+      <w:proofErr w:type="spellStart"/>
+      <w:proofErr w:type="gramStart"/>
+      <w:r>
+        <w:rPr>
+          <w:rFonts w:cs="Consolas"/>
+          <w:color w:val="2B2713"/>
+        </w:rPr>
+        <w:t>libssl</w:t>
+      </w:r>
+      <w:proofErr w:type="gramEnd"/>
+      <w:r>
+        <w:rPr>
+          <w:rFonts w:cs="Consolas"/>
+          <w:color w:val="2B2713"/>
+        </w:rPr>
+        <w:t>-dev</w:t>
+      </w:r>
+      <w:proofErr w:type="spellEnd"/>
+    </w:p>
+    <w:p>
+      <w:pPr>
+        <w:rPr>
+          <w:rFonts w:cs="Consolas"/>
+          <w:color w:val="2B2713"/>
+        </w:rPr>
+      </w:pPr>
+      <w:proofErr w:type="spellStart"/>
+      <w:proofErr w:type="gramStart"/>
+      <w:r>
+        <w:rPr>
+          <w:rFonts w:cs="Consolas"/>
+          <w:color w:val="2B2713"/>
+        </w:rPr>
+        <w:t>libgdbm</w:t>
+      </w:r>
+      <w:proofErr w:type="gramEnd"/>
+      <w:r>
+        <w:rPr>
+          <w:rFonts w:cs="Consolas"/>
+          <w:color w:val="2B2713"/>
+        </w:rPr>
+        <w:t>-dev</w:t>
+      </w:r>
+      <w:proofErr w:type="spellEnd"/>
+    </w:p>
+    <w:p>
+      <w:pPr>
+        <w:rPr>
+          <w:rFonts w:cs="Consolas"/>
+          <w:color w:val="2B2713"/>
+        </w:rPr>
+      </w:pPr>
+    </w:p>
+    <w:p>
+      <w:pPr>
+        <w:rPr>
+          <w:rFonts w:cs="Consolas"/>
+          <w:color w:val="2B2713"/>
+        </w:rPr>
+      </w:pPr>
+    </w:p>
+    <w:p>
+      <w:pPr>
+        <w:rPr>
+          <w:rFonts w:cs="Consolas"/>
+          <w:color w:val="2B2713"/>
+        </w:rPr>
+      </w:pPr>
+      <w:r>
+        <w:rPr>
+          <w:rFonts w:cs="Consolas"/>
+          <w:color w:val="2B2713"/>
+        </w:rPr>
+        <w:t>Installed Python3  - v.</w:t>
+      </w:r>
+      <w:r>
+        <w:rPr>
+          <w:rFonts w:cs="Consolas"/>
+          <w:color w:val="2B2713"/>
+        </w:rPr>
+        <w:t xml:space="preserve"> 3.4.3</w:t>
+      </w:r>
+    </w:p>
+    <w:p>
+      <w:pPr>
+        <w:rPr>
+          <w:rFonts w:cs="Consolas"/>
+          <w:color w:val="2B2713"/>
+        </w:rPr>
+      </w:pPr>
+      <w:r>
+        <w:rPr>
+          <w:rFonts w:cs="Consolas"/>
+          <w:color w:val="2B2713"/>
+        </w:rPr>
+        <w:t>Python-PIP</w:t>
+      </w:r>
+    </w:p>
+    <w:p>
+      <w:pPr>
+        <w:rPr>
+          <w:rFonts w:cs="Consolas"/>
+          <w:color w:val="2B2713"/>
+        </w:rPr>
+      </w:pPr>
+    </w:p>
+    <w:p>
+      <w:pPr>
+        <w:rPr>
+          <w:rFonts w:cs="Consolas"/>
+          <w:color w:val="2B2713"/>
+        </w:rPr>
+      </w:pPr>
+      <w:r>
+        <w:rPr>
+          <w:rFonts w:cs="Consolas"/>
+          <w:color w:val="2B2713"/>
+        </w:rPr>
+        <w:t>Installed Ruby V. 2.2.2</w:t>
+      </w:r>
+    </w:p>
+    <w:p>
+      <w:pPr>
+        <w:rPr>
+          <w:rFonts w:cs="Consolas"/>
+          <w:color w:val="2B2713"/>
+        </w:rPr>
+      </w:pPr>
+      <w:r>
+        <w:rPr>
+          <w:rFonts w:cs="Consolas"/>
+          <w:color w:val="2B2713"/>
+        </w:rPr>
+        <w:t>Node.js</w:t>
+      </w:r>
+    </w:p>
+    <w:p>
+      <w:pPr>
+        <w:rPr>
+          <w:rFonts w:cs="Consolas"/>
+          <w:color w:val="2B2713"/>
+        </w:rPr>
+      </w:pPr>
+      <w:r>
+        <w:rPr>
+          <w:rFonts w:cs="Consolas"/>
+          <w:color w:val="2B2713"/>
+        </w:rPr>
+        <w:t>Ruby on Rails</w:t>
+      </w:r>
+    </w:p>
+    <w:p>
+      <w:pPr>
+        <w:rPr>
+          <w:rFonts w:cs="Consolas"/>
+          <w:color w:val="2B2713"/>
+        </w:rPr>
+      </w:pPr>
+      <w:r>
+        <w:rPr>
+          <w:rFonts w:cs="Consolas"/>
+          <w:color w:val="2B2713"/>
+        </w:rPr>
+        <w:t xml:space="preserve">Set up </w:t>
+      </w:r>
+      <w:proofErr w:type="spellStart"/>
+      <w:r>
+        <w:rPr>
+          <w:rFonts w:cs="Consolas"/>
+          <w:color w:val="2B2713"/>
+        </w:rPr>
+        <w:t>github</w:t>
+      </w:r>
+      <w:proofErr w:type="spellEnd"/>
+      <w:r>
+        <w:rPr>
+          <w:rFonts w:cs="Consolas"/>
+          <w:color w:val="2B2713"/>
+        </w:rPr>
+        <w:t xml:space="preserve"> </w:t>
+      </w:r>
+      <w:proofErr w:type="spellStart"/>
+      <w:proofErr w:type="gramStart"/>
+      <w:r>
+        <w:rPr>
+          <w:rFonts w:cs="Consolas"/>
+          <w:color w:val="2B2713"/>
+        </w:rPr>
+        <w:t>ssh</w:t>
+      </w:r>
+      <w:proofErr w:type="spellEnd"/>
+      <w:proofErr w:type="gramEnd"/>
+    </w:p>
+    <w:p/>
+    <w:p/>
+    <w:p>
+      <w:r>
+        <w:t>Installed Homebrew/</w:t>
+      </w:r>
+      <w:proofErr w:type="spellStart"/>
+      <w:r>
+        <w:t>LinuxBrew</w:t>
+      </w:r>
+      <w:proofErr w:type="spellEnd"/>
+    </w:p>
+    <w:p/>
+    <w:p>
+      <w:proofErr w:type="spellStart"/>
+      <w:r>
+        <w:t>Virtualenv</w:t>
+      </w:r>
+      <w:proofErr w:type="spellEnd"/>
+      <w:r>
+        <w:t xml:space="preserve"> (virtual environment)</w:t>
+      </w:r>
+    </w:p>
+    <w:p/>
+    <w:p>
+      <w:r>
+        <w:t>Apt-get update</w:t>
       </w:r>
       <w:bookmarkStart w:id="0" w:name="_GoBack"/>
       <w:bookmarkEnd w:id="0"/>
-      <w:r>
-        <w:rPr>
-          <w:rFonts w:cs="Consolas"/>
-          <w:color w:val="2B2713"/>
-        </w:rPr>
-        <w:t>v.</w:t>
-      </w:r>
-      <w:r>
-        <w:rPr>
-          <w:rFonts w:cs="Consolas"/>
-          <w:color w:val="2B2713"/>
-        </w:rPr>
-        <w:t xml:space="preserve"> 3.4.3</w:t>
-      </w:r>
-    </w:p>
-    <w:p>
-      <w:pPr>
-        <w:rPr>
-          <w:rFonts w:cs="Consolas"/>
-          <w:color w:val="2B2713"/>
-        </w:rPr>
-      </w:pPr>
-      <w:r>
-        <w:rPr>
-          <w:rFonts w:cs="Consolas"/>
-          <w:color w:val="2B2713"/>
-        </w:rPr>
-        <w:t>Python-PIP</w:t>
-      </w:r>
-    </w:p>
-    <w:p>
-      <w:pPr>
-        <w:rPr>
-          <w:rFonts w:cs="Consolas"/>
-          <w:color w:val="2B2713"/>
-        </w:rPr>
-      </w:pPr>
-    </w:p>
-    <w:p>
-      <w:pPr>
-        <w:rPr>
-          <w:rFonts w:cs="Consolas"/>
-          <w:color w:val="2B2713"/>
-        </w:rPr>
-      </w:pPr>
-      <w:r>
-        <w:rPr>
-          <w:rFonts w:cs="Consolas"/>
-          <w:color w:val="2B2713"/>
-        </w:rPr>
-        <w:t>Installed Ruby V. 2.2.2</w:t>
-      </w:r>
-    </w:p>
-    <w:p>
-      <w:pPr>
-        <w:rPr>
-          <w:rFonts w:cs="Consolas"/>
-          <w:color w:val="2B2713"/>
-        </w:rPr>
-      </w:pPr>
-      <w:r>
-        <w:rPr>
-          <w:rFonts w:cs="Consolas"/>
-          <w:color w:val="2B2713"/>
-        </w:rPr>
-        <w:t>Node.js</w:t>
-      </w:r>
-    </w:p>
-    <w:p>
-      <w:pPr>
-        <w:rPr>
-          <w:rFonts w:cs="Consolas"/>
-          <w:color w:val="2B2713"/>
-        </w:rPr>
-      </w:pPr>
-      <w:r>
-        <w:rPr>
-          <w:rFonts w:cs="Consolas"/>
-          <w:color w:val="2B2713"/>
-        </w:rPr>
-        <w:t>Ruby on Rails</w:t>
-      </w:r>
-    </w:p>
-    <w:p>
-      <w:pPr>
-        <w:rPr>
-          <w:rFonts w:cs="Consolas"/>
-          <w:color w:val="2B2713"/>
-        </w:rPr>
-      </w:pPr>
-      <w:r>
-        <w:rPr>
-          <w:rFonts w:cs="Consolas"/>
-          <w:color w:val="2B2713"/>
-        </w:rPr>
-        <w:t>Set up github ssh</w:t>
+    </w:p>
+    <w:p>
+      <w:r>
+        <w:t>Apt-get upgrade</w:t>
+      </w:r>
+    </w:p>
+    <w:p>
+      <w:r>
+        <w:t xml:space="preserve">Apt-get </w:t>
+      </w:r>
+      <w:proofErr w:type="spellStart"/>
+      <w:r>
+        <w:t>dist</w:t>
+      </w:r>
+      <w:proofErr w:type="spellEnd"/>
+      <w:r>
+        <w:t>-upgrade</w:t>
       </w:r>
     </w:p>
     <w:p/>
-    <w:p/>
-    <w:p>
-      <w:r>
-        <w:t>Installed Homebrew/LinuxBrew</w:t>
-      </w:r>
-    </w:p>
-    <w:p/>
-    <w:p>
-      <w:r>
-        <w:t>Virtualenv (virtual environment)</w:t>
-      </w:r>
-    </w:p>
-    <w:p/>
-    <w:p/>
-    <w:p/>
+    <w:p>
+      <w:r>
+        <w:t>Automatic security updates</w:t>
+      </w:r>
+    </w:p>
+    <w:p>
+      <w:proofErr w:type="spellStart"/>
+      <w:proofErr w:type="gramStart"/>
+      <w:r>
+        <w:rPr>
+          <w:rFonts w:cs="Courier"/>
+        </w:rPr>
+        <w:t>sudo</w:t>
+      </w:r>
+      <w:proofErr w:type="spellEnd"/>
+      <w:proofErr w:type="gramEnd"/>
+      <w:r>
+        <w:rPr>
+          <w:rFonts w:cs="Courier"/>
+        </w:rPr>
+        <w:t> </w:t>
+      </w:r>
+      <w:proofErr w:type="spellStart"/>
+      <w:r>
+        <w:rPr>
+          <w:rFonts w:cs="Courier"/>
+        </w:rPr>
+        <w:t>dpkg</w:t>
+      </w:r>
+      <w:proofErr w:type="spellEnd"/>
+      <w:r>
+        <w:rPr>
+          <w:rFonts w:cs="Courier"/>
+        </w:rPr>
+        <w:t>-reconfigure -plow unattended-upgrades</w:t>
+      </w:r>
+    </w:p>
     <w:sectPr>
       <w:pgSz w:w="12240" w:h="15840"/>
       <w:pgMar w:top="1440" w:right="1800" w:bottom="1440" w:left="1800" w:header="720" w:footer="720" w:gutter="0"/>

</xml_diff>